<commit_message>
Change date of first Assembly lab
</commit_message>
<xml_diff>
--- a/courses/23F/Assembly/lab/01_PseudoC.docx
+++ b/courses/23F/Assembly/lab/01_PseudoC.docx
@@ -43,7 +43,13 @@
         <w:tab/>
       </w:r>
       <w:r>
-        <w:t>9/6/22</w:t>
+        <w:t>9/</w:t>
+      </w:r>
+      <w:r>
+        <w:t>13</w:t>
+      </w:r>
+      <w:r>
+        <w:t>/22</w:t>
       </w:r>
     </w:p>
     <w:p>
@@ -278,7 +284,7 @@
                         <a:effectLst/>
                         <a:extLst>
                           <a:ext uri="{C572A759-6A51-4108-AA02-DFA0A04FC94B}">
-                            <ma14:wrappingTextBoxFlag xmlns:ma14="http://schemas.microsoft.com/office/mac/drawingml/2011/main" xmlns:w="http://schemas.openxmlformats.org/wordprocessingml/2006/main" xmlns:w10="urn:schemas-microsoft-com:office:word" xmlns:v="urn:schemas-microsoft-com:vml" xmlns:o="urn:schemas-microsoft-com:office:office" xmlns:mv="urn:schemas-microsoft-com:mac:vml" xmlns:mo="http://schemas.microsoft.com/office/mac/office/2008/main" xmlns=""/>
+                            <ma14:wrappingTextBoxFlag xmlns="" xmlns:mo="http://schemas.microsoft.com/office/mac/office/2008/main" xmlns:mv="urn:schemas-microsoft-com:mac:vml" xmlns:o="urn:schemas-microsoft-com:office:office" xmlns:v="urn:schemas-microsoft-com:vml" xmlns:w10="urn:schemas-microsoft-com:office:word" xmlns:w="http://schemas.openxmlformats.org/wordprocessingml/2006/main" xmlns:ma14="http://schemas.microsoft.com/office/mac/drawingml/2011/main"/>
                           </a:ext>
                         </a:extLst>
                       </wps:spPr>
@@ -953,7 +959,7 @@
                         <a:effectLst/>
                         <a:extLst>
                           <a:ext uri="{C572A759-6A51-4108-AA02-DFA0A04FC94B}">
-                            <ma14:wrappingTextBoxFlag xmlns="" xmlns:mo="http://schemas.microsoft.com/office/mac/office/2008/main" xmlns:mv="urn:schemas-microsoft-com:mac:vml" xmlns:o="urn:schemas-microsoft-com:office:office" xmlns:v="urn:schemas-microsoft-com:vml" xmlns:w10="urn:schemas-microsoft-com:office:word" xmlns:w="http://schemas.openxmlformats.org/wordprocessingml/2006/main" xmlns:ma14="http://schemas.microsoft.com/office/mac/drawingml/2011/main"/>
+                            <ma14:wrappingTextBoxFlag xmlns:ma14="http://schemas.microsoft.com/office/mac/drawingml/2011/main" xmlns:w="http://schemas.openxmlformats.org/wordprocessingml/2006/main" xmlns:w10="urn:schemas-microsoft-com:office:word" xmlns:v="urn:schemas-microsoft-com:vml" xmlns:o="urn:schemas-microsoft-com:office:office" xmlns:mv="urn:schemas-microsoft-com:mac:vml" xmlns:mo="http://schemas.microsoft.com/office/mac/office/2008/main" xmlns=""/>
                           </a:ext>
                         </a:extLst>
                       </wps:spPr>
@@ -1210,7 +1216,7 @@
                         <a:effectLst/>
                         <a:extLst>
                           <a:ext uri="{C572A759-6A51-4108-AA02-DFA0A04FC94B}">
-                            <ma14:wrappingTextBoxFlag xmlns="" xmlns:mo="http://schemas.microsoft.com/office/mac/office/2008/main" xmlns:mv="urn:schemas-microsoft-com:mac:vml" xmlns:o="urn:schemas-microsoft-com:office:office" xmlns:v="urn:schemas-microsoft-com:vml" xmlns:w10="urn:schemas-microsoft-com:office:word" xmlns:w="http://schemas.openxmlformats.org/wordprocessingml/2006/main" xmlns:ma14="http://schemas.microsoft.com/office/mac/drawingml/2011/main"/>
+                            <ma14:wrappingTextBoxFlag xmlns:ma14="http://schemas.microsoft.com/office/mac/drawingml/2011/main" xmlns:w="http://schemas.openxmlformats.org/wordprocessingml/2006/main" xmlns:w10="urn:schemas-microsoft-com:office:word" xmlns:v="urn:schemas-microsoft-com:vml" xmlns:o="urn:schemas-microsoft-com:office:office" xmlns:mv="urn:schemas-microsoft-com:mac:vml" xmlns:mo="http://schemas.microsoft.com/office/mac/office/2008/main" xmlns=""/>
                           </a:ext>
                         </a:extLst>
                       </wps:spPr>

</xml_diff>